<commit_message>
Update Group-16 - Project report-1.docx
</commit_message>
<xml_diff>
--- a/Report/Group-16 - Project report-1.docx
+++ b/Report/Group-16 - Project report-1.docx
@@ -1,6 +1,6 @@
 
 <file path=word/document.xml><?xml version="1.0" encoding="utf-8"?>
-<w:document xmlns:wpc="http://schemas.microsoft.com/office/word/2010/wordprocessingCanvas" xmlns:cx="http://schemas.microsoft.com/office/drawing/2014/chartex" xmlns:cx1="http://schemas.microsoft.com/office/drawing/2015/9/8/chartex" xmlns:mc="http://schemas.openxmlformats.org/markup-compatibility/2006" xmlns:o="urn:schemas-microsoft-com:office:office" xmlns:r="http://schemas.openxmlformats.org/officeDocument/2006/relationships" xmlns:m="http://schemas.openxmlformats.org/officeDocument/2006/math" xmlns:v="urn:schemas-microsoft-com:vml" xmlns:wp14="http://schemas.microsoft.com/office/word/2010/wordprocessingDrawing" xmlns:wp="http://schemas.openxmlformats.org/drawingml/2006/wordprocessingDrawing" xmlns:w10="urn:schemas-microsoft-com:office:word" xmlns:w="http://schemas.openxmlformats.org/wordprocessingml/2006/main" xmlns:w14="http://schemas.microsoft.com/office/word/2010/wordml" xmlns:w15="http://schemas.microsoft.com/office/word/2012/wordml" xmlns:w16se="http://schemas.microsoft.com/office/word/2015/wordml/symex" xmlns:wpg="http://schemas.microsoft.com/office/word/2010/wordprocessingGroup" xmlns:wpi="http://schemas.microsoft.com/office/word/2010/wordprocessingInk" xmlns:wne="http://schemas.microsoft.com/office/word/2006/wordml" xmlns:wps="http://schemas.microsoft.com/office/word/2010/wordprocessingShape" mc:Ignorable="w14 w15 w16se wp14">
+<w:document xmlns:wpc="http://schemas.microsoft.com/office/word/2010/wordprocessingCanvas" xmlns:cx="http://schemas.microsoft.com/office/drawing/2014/chartex" xmlns:cx1="http://schemas.microsoft.com/office/drawing/2015/9/8/chartex" xmlns:cx2="http://schemas.microsoft.com/office/drawing/2015/10/21/chartex" xmlns:cx3="http://schemas.microsoft.com/office/drawing/2016/5/9/chartex" xmlns:cx4="http://schemas.microsoft.com/office/drawing/2016/5/10/chartex" xmlns:cx5="http://schemas.microsoft.com/office/drawing/2016/5/11/chartex" xmlns:cx6="http://schemas.microsoft.com/office/drawing/2016/5/12/chartex" xmlns:cx7="http://schemas.microsoft.com/office/drawing/2016/5/13/chartex" xmlns:cx8="http://schemas.microsoft.com/office/drawing/2016/5/14/chartex" xmlns:mc="http://schemas.openxmlformats.org/markup-compatibility/2006" xmlns:aink="http://schemas.microsoft.com/office/drawing/2016/ink" xmlns:am3d="http://schemas.microsoft.com/office/drawing/2017/model3d" xmlns:o="urn:schemas-microsoft-com:office:office" xmlns:r="http://schemas.openxmlformats.org/officeDocument/2006/relationships" xmlns:m="http://schemas.openxmlformats.org/officeDocument/2006/math" xmlns:v="urn:schemas-microsoft-com:vml" xmlns:wp14="http://schemas.microsoft.com/office/word/2010/wordprocessingDrawing" xmlns:wp="http://schemas.openxmlformats.org/drawingml/2006/wordprocessingDrawing" xmlns:w10="urn:schemas-microsoft-com:office:word" xmlns:w="http://schemas.openxmlformats.org/wordprocessingml/2006/main" xmlns:w14="http://schemas.microsoft.com/office/word/2010/wordml" xmlns:w15="http://schemas.microsoft.com/office/word/2012/wordml" xmlns:w16cid="http://schemas.microsoft.com/office/word/2016/wordml/cid" xmlns:w16se="http://schemas.microsoft.com/office/word/2015/wordml/symex" xmlns:wpg="http://schemas.microsoft.com/office/word/2010/wordprocessingGroup" xmlns:wpi="http://schemas.microsoft.com/office/word/2010/wordprocessingInk" xmlns:wne="http://schemas.microsoft.com/office/word/2006/wordml" xmlns:wps="http://schemas.microsoft.com/office/word/2010/wordprocessingShape" mc:Ignorable="w14 w15 w16se w16cid wp14">
   <w:body>
     <w:p>
       <w:pPr>
@@ -323,33 +323,22 @@
           <w:sz w:val="20"/>
           <w:szCs w:val="20"/>
         </w:rPr>
-        <w:t xml:space="preserve"> algorithm. </w:t>
-      </w:r>
-      <w:proofErr w:type="gramStart"/>
+        <w:t xml:space="preserve"> algorithm. We conclude by evaluating results and compared with custom models and available libraries in python such as Sklearn.</w:t>
+      </w:r>
       <w:r>
         <w:rPr>
           <w:sz w:val="20"/>
           <w:szCs w:val="20"/>
         </w:rPr>
-        <w:t>We conclude by evaluating results and compared with custom models and available libraries in python such as Sklearn.</w:t>
-      </w:r>
-      <w:proofErr w:type="gramEnd"/>
+        <w:t xml:space="preserve"> </w:t>
+      </w:r>
       <w:r>
         <w:rPr>
           <w:sz w:val="20"/>
           <w:szCs w:val="20"/>
         </w:rPr>
-        <w:t xml:space="preserve"> </w:t>
-      </w:r>
-      <w:proofErr w:type="gramStart"/>
-      <w:r>
-        <w:rPr>
-          <w:sz w:val="20"/>
-          <w:szCs w:val="20"/>
-        </w:rPr>
         <w:t>In addition, we evaluate results of algorithm in R language with available libraries and visualized the results.</w:t>
       </w:r>
-      <w:proofErr w:type="gramEnd"/>
     </w:p>
     <w:p>
       <w:pPr>
@@ -470,15 +459,7 @@
         <w:jc w:val="both"/>
       </w:pPr>
       <w:r>
-        <w:t xml:space="preserve">In this study, user ratings are captured from Google reviews across the Europe region and average rating ranges from </w:t>
-      </w:r>
-      <w:proofErr w:type="gramStart"/>
-      <w:r>
-        <w:t>1</w:t>
-      </w:r>
-      <w:proofErr w:type="gramEnd"/>
-      <w:r>
-        <w:t xml:space="preserve"> to 5. The dataset contains information on 25 variables, obtained from the UCI Machine Learning Repository. With these reviews, we can make a good decision about the places about to visit, nature of the user.</w:t>
+        <w:t>In this study, user ratings are captured from Google reviews across the Europe region and average rating ranges from 1 to 5. The dataset contains information on 25 variables, obtained from the UCI Machine Learning Repository. With these reviews, we can make a good decision about the places about to visit, nature of the user.</w:t>
       </w:r>
     </w:p>
     <w:p>
@@ -697,15 +678,7 @@
         <w:t>The research work of [2</w:t>
       </w:r>
       <w:r>
-        <w:t xml:space="preserve">] presents a comparison of three different datasets gathered from travel and tourism domain.  The first dataset has 249 user records with </w:t>
-      </w:r>
-      <w:proofErr w:type="gramStart"/>
-      <w:r>
-        <w:t>6</w:t>
-      </w:r>
-      <w:proofErr w:type="gramEnd"/>
-      <w:r>
-        <w:t xml:space="preserve"> attributes, seconds dataset has 980 user records with 10 attributes and the third dataset has 5456 user records with 24 rating attributes. They applied various clustering techniques such as k-means, k-medoids, and CLARA and Fuzzy c-means using R packages. In the end, they concluded the k-means algorithm performed better than other clustering algorithms.</w:t>
+        <w:t>] presents a comparison of three different datasets gathered from travel and tourism domain.  The first dataset has 249 user records with 6 attributes, seconds dataset has 980 user records with 10 attributes and the third dataset has 5456 user records with 24 rating attributes. They applied various clustering techniques such as k-means, k-medoids, and CLARA and Fuzzy c-means using R packages. In the end, they concluded the k-means algorithm performed better than other clustering algorithms.</w:t>
       </w:r>
     </w:p>
     <w:p>
@@ -739,15 +712,7 @@
         </w:rPr>
       </w:pPr>
       <w:r>
-        <w:t xml:space="preserve">Clustering is a set of observations into subset in the same cluster are similar in some sense. In the world of machine learning, it is an unsupervised approach. Unsupervised learning applied while there is input data, but </w:t>
-      </w:r>
-      <w:proofErr w:type="gramStart"/>
-      <w:r>
-        <w:t>there are no corresponding output variables associated with it</w:t>
-      </w:r>
-      <w:proofErr w:type="gramEnd"/>
-      <w:r>
-        <w:t xml:space="preserve">. The objective of clustering is to find different groups within elements in the data. </w:t>
+        <w:t xml:space="preserve">Clustering is a set of observations into subset in the same cluster are similar in some sense. In the world of machine learning, it is an unsupervised approach. Unsupervised learning applied while there is input data, but there are no corresponding output variables associated with it. The objective of clustering is to find different groups within elements in the data. </w:t>
       </w:r>
       <w:r>
         <w:rPr>
@@ -1243,21 +1208,7 @@
         <w:rPr>
           <w:highlight w:val="white"/>
         </w:rPr>
-        <w:t xml:space="preserve">Determine the total no: of clusters to </w:t>
-      </w:r>
-      <w:proofErr w:type="gramStart"/>
-      <w:r>
-        <w:rPr>
-          <w:highlight w:val="white"/>
-        </w:rPr>
-        <w:t>be formed</w:t>
-      </w:r>
-      <w:proofErr w:type="gramEnd"/>
-      <w:r>
-        <w:rPr>
-          <w:highlight w:val="white"/>
-        </w:rPr>
-        <w:t>.</w:t>
+        <w:t>Determine the total no: of clusters to be formed.</w:t>
       </w:r>
     </w:p>
     <w:p>
@@ -1611,6 +1562,19 @@
           <w:noProof/>
         </w:rPr>
       </w:pPr>
+    </w:p>
+    <w:p>
+      <w:pPr>
+        <w:ind w:right="20"/>
+        <w:jc w:val="both"/>
+        <w:textAlignment w:val="baseline"/>
+        <w:rPr>
+          <w:rFonts w:eastAsia="MS Mincho"/>
+          <w:bCs/>
+          <w:iCs/>
+          <w:noProof/>
+        </w:rPr>
+      </w:pPr>
       <w:r>
         <w:rPr>
           <w:rFonts w:eastAsia="MS Mincho"/>
@@ -1794,6 +1758,7 @@
           <w:iCs/>
           <w:noProof/>
         </w:rPr>
+        <w:lastRenderedPageBreak/>
         <w:t>b. Allocate the entity to a cluster whose medoid is the</w:t>
       </w:r>
     </w:p>
@@ -1816,7 +1781,6 @@
           <w:iCs/>
           <w:noProof/>
         </w:rPr>
-        <w:lastRenderedPageBreak/>
         <w:t>nearest</w:t>
       </w:r>
     </w:p>
@@ -2185,6 +2149,19 @@
         </w:rPr>
         <w:t>approach.</w:t>
       </w:r>
+    </w:p>
+    <w:p>
+      <w:pPr>
+        <w:ind w:right="20"/>
+        <w:jc w:val="both"/>
+        <w:textAlignment w:val="baseline"/>
+        <w:rPr>
+          <w:rFonts w:eastAsia="MS Mincho"/>
+          <w:bCs/>
+          <w:iCs/>
+          <w:noProof/>
+        </w:rPr>
+      </w:pPr>
     </w:p>
     <w:p>
       <w:pPr>
@@ -2309,15 +2286,7 @@
         <w:rPr>
           <w:rStyle w:val="fontstyle01"/>
         </w:rPr>
-        <w:t>b. Allocate the entity to a cluster whose medoid</w:t>
-      </w:r>
-      <w:bookmarkStart w:id="0" w:name="_GoBack"/>
-      <w:bookmarkEnd w:id="0"/>
-      <w:r>
-        <w:rPr>
-          <w:rStyle w:val="fontstyle01"/>
-        </w:rPr>
-        <w:t xml:space="preserve"> is the</w:t>
+        <w:t>b. Allocate the entity to a cluster whose medoid is the</w:t>
       </w:r>
       <w:r>
         <w:rPr>
@@ -2346,21 +2315,7 @@
         <w:rPr>
           <w:rStyle w:val="fontstyle01"/>
         </w:rPr>
-        <w:t xml:space="preserve">4. </w:t>
-      </w:r>
-      <w:proofErr w:type="gramStart"/>
-      <w:r>
-        <w:rPr>
-          <w:rStyle w:val="fontstyle01"/>
-        </w:rPr>
-        <w:t>For</w:t>
-      </w:r>
-      <w:proofErr w:type="gramEnd"/>
-      <w:r>
-        <w:rPr>
-          <w:rStyle w:val="fontstyle01"/>
-        </w:rPr>
-        <w:t xml:space="preserve"> each subset</w:t>
+        <w:t>4. For each subset</w:t>
       </w:r>
     </w:p>
     <w:p>
@@ -3901,23 +3856,23 @@
           <w:sz w:val="20"/>
           <w:szCs w:val="20"/>
         </w:rPr>
-        <w:t xml:space="preserve">There are 24 categories reviewed by users. It is shown in the below rating ranger from </w:t>
-      </w:r>
-      <w:proofErr w:type="gramStart"/>
-      <w:r>
-        <w:rPr>
+        <w:t>There are 24 categories reviewed by users. It is shown in the below rating ranger from 1 to 5.</w:t>
+      </w:r>
+      <w:r>
+        <w:rPr>
+          <w:noProof/>
           <w:sz w:val="20"/>
           <w:szCs w:val="20"/>
         </w:rPr>
-        <w:t>1</w:t>
-      </w:r>
-      <w:proofErr w:type="gramEnd"/>
-      <w:r>
-        <w:rPr>
+        <w:t xml:space="preserve"> </w:t>
+      </w:r>
+      <w:r>
+        <w:rPr>
+          <w:noProof/>
           <w:sz w:val="20"/>
           <w:szCs w:val="20"/>
         </w:rPr>
-        <w:t xml:space="preserve"> to 5.</w:t>
+        <w:t xml:space="preserve">Each categories has various number of users rating. </w:t>
       </w:r>
       <w:r>
         <w:rPr>
@@ -3925,35 +3880,19 @@
           <w:sz w:val="20"/>
           <w:szCs w:val="20"/>
         </w:rPr>
-        <w:t xml:space="preserve"> </w:t>
-      </w:r>
-      <w:r>
+        <w:t>To get better understanding of the data, visualization with hist and plot diagram as below:</w:t>
+      </w:r>
+    </w:p>
+    <w:p>
+      <w:pPr>
+        <w:pStyle w:val="NormalWeb"/>
+        <w:spacing w:before="0" w:beforeAutospacing="0" w:after="0" w:afterAutospacing="0"/>
+        <w:jc w:val="both"/>
         <w:rPr>
           <w:noProof/>
           <w:sz w:val="20"/>
           <w:szCs w:val="20"/>
         </w:rPr>
-        <w:t xml:space="preserve">Each categories has various number of users rating. </w:t>
-      </w:r>
-      <w:r>
-        <w:rPr>
-          <w:noProof/>
-          <w:sz w:val="20"/>
-          <w:szCs w:val="20"/>
-        </w:rPr>
-        <w:t>To get better understanding of the data, visualization with hist and plot diagram as below:</w:t>
-      </w:r>
-    </w:p>
-    <w:p>
-      <w:pPr>
-        <w:pStyle w:val="NormalWeb"/>
-        <w:spacing w:before="0" w:beforeAutospacing="0" w:after="0" w:afterAutospacing="0"/>
-        <w:jc w:val="both"/>
-        <w:rPr>
-          <w:noProof/>
-          <w:sz w:val="20"/>
-          <w:szCs w:val="20"/>
-        </w:rPr>
       </w:pPr>
     </w:p>
     <w:p>
@@ -3964,9 +3903,9 @@
         </w:rPr>
         <w:lastRenderedPageBreak/>
         <w:drawing>
-          <wp:inline distT="0" distB="0" distL="0" distR="0" wp14:anchorId="23A649DC" wp14:editId="3D6C418F">
-            <wp:extent cx="3201052" cy="2103120"/>
-            <wp:effectExtent l="19050" t="19050" r="18415" b="11430"/>
+          <wp:inline distT="0" distB="0" distL="0" distR="0" wp14:anchorId="23A649DC" wp14:editId="503E97BD">
+            <wp:extent cx="2971800" cy="2103109"/>
+            <wp:effectExtent l="19050" t="19050" r="19050" b="12065"/>
             <wp:docPr id="2" name="Picture 2"/>
             <wp:cNvGraphicFramePr>
               <a:graphicFrameLocks xmlns:a="http://schemas.openxmlformats.org/drawingml/2006/main" noChangeAspect="1"/>
@@ -3993,7 +3932,7 @@
                   <pic:spPr>
                     <a:xfrm>
                       <a:off x="0" y="0"/>
-                      <a:ext cx="3201052" cy="2103120"/>
+                      <a:ext cx="2977112" cy="2106868"/>
                     </a:xfrm>
                     <a:prstGeom prst="rect">
                       <a:avLst/>
@@ -4011,15 +3950,7 @@
         </w:drawing>
       </w:r>
       <w:r>
-        <w:t xml:space="preserve"> Fig (1.2) Visualization of data with </w:t>
-      </w:r>
-      <w:proofErr w:type="spellStart"/>
-      <w:r>
-        <w:t>hist</w:t>
-      </w:r>
-      <w:proofErr w:type="spellEnd"/>
-      <w:r>
-        <w:t xml:space="preserve"> diagram</w:t>
+        <w:t xml:space="preserve"> Fig (1.2) Visualization of data with hist diagram</w:t>
       </w:r>
     </w:p>
     <w:p>
@@ -4051,9 +3982,9 @@
           <w:lang w:val="en-IN" w:eastAsia="en-IN"/>
         </w:rPr>
         <w:drawing>
-          <wp:inline distT="0" distB="0" distL="0" distR="0" wp14:anchorId="7D1BCD1C" wp14:editId="2E9893EC">
-            <wp:extent cx="3201035" cy="2102709"/>
-            <wp:effectExtent l="19050" t="19050" r="18415" b="12065"/>
+          <wp:inline distT="0" distB="0" distL="0" distR="0" wp14:anchorId="7D1BCD1C" wp14:editId="0D01EF16">
+            <wp:extent cx="2971800" cy="2102485"/>
+            <wp:effectExtent l="19050" t="19050" r="19050" b="12065"/>
             <wp:docPr id="1" name="Picture 1" descr="A close up of a keyboard&#10;&#10;Description automatically generated"/>
             <wp:cNvGraphicFramePr>
               <a:graphicFrameLocks xmlns:a="http://schemas.openxmlformats.org/drawingml/2006/main" noChangeAspect="1"/>
@@ -4080,7 +4011,7 @@
                   <pic:spPr>
                     <a:xfrm>
                       <a:off x="0" y="0"/>
-                      <a:ext cx="3206243" cy="2106130"/>
+                      <a:ext cx="2976952" cy="2106130"/>
                     </a:xfrm>
                     <a:prstGeom prst="rect">
                       <a:avLst/>
@@ -4155,74 +4086,112 @@
         <w:rPr>
           <w:lang w:val="en-CA" w:eastAsia="en-CA"/>
         </w:rPr>
-        <w:t xml:space="preserve">) used to identify null values of all attributes and isna().sum() gives the summery of all attributes with the number of null records.  It </w:t>
+        <w:t xml:space="preserve">) used to identify null values of all attributes and isna().sum() gives the summery of all attributes with the number of null records.  It can be replaced with mean value. In python, it can be implemented as </w:t>
       </w:r>
       <w:proofErr w:type="gramStart"/>
       <w:r>
         <w:rPr>
           <w:lang w:val="en-CA" w:eastAsia="en-CA"/>
         </w:rPr>
-        <w:t>can be replaced</w:t>
+        <w:t>fillna(</w:t>
       </w:r>
       <w:proofErr w:type="gramEnd"/>
       <w:r>
         <w:rPr>
           <w:lang w:val="en-CA" w:eastAsia="en-CA"/>
         </w:rPr>
-        <w:t xml:space="preserve"> with mean value. In python, it can be implemented as </w:t>
-      </w:r>
-      <w:proofErr w:type="gramStart"/>
-      <w:r>
+        <w:t>) function which replaces all missing values with the mean value.</w:t>
+      </w:r>
+    </w:p>
+    <w:p>
+      <w:pPr>
+        <w:jc w:val="both"/>
+        <w:textAlignment w:val="baseline"/>
         <w:rPr>
           <w:lang w:val="en-CA" w:eastAsia="en-CA"/>
         </w:rPr>
-        <w:t>fillna(</w:t>
-      </w:r>
-      <w:proofErr w:type="gramEnd"/>
-      <w:r>
+      </w:pPr>
+    </w:p>
+    <w:p>
+      <w:pPr>
+        <w:ind w:firstLine="216"/>
+        <w:jc w:val="both"/>
+        <w:textAlignment w:val="baseline"/>
         <w:rPr>
           <w:lang w:val="en-CA" w:eastAsia="en-CA"/>
         </w:rPr>
-        <w:t>) function which replaces all missing values with the mean value.</w:t>
-      </w:r>
-    </w:p>
-    <w:p>
-      <w:pPr>
-        <w:jc w:val="both"/>
-        <w:textAlignment w:val="baseline"/>
+      </w:pPr>
+      <w:r>
         <w:rPr>
           <w:lang w:val="en-CA" w:eastAsia="en-CA"/>
         </w:rPr>
-      </w:pPr>
+        <w:t>Scaling or normalizing of the attribute is a   practice [2] can be performed in clustering problem. By performing normalization all, the attributes are in the same range.</w:t>
+      </w:r>
+    </w:p>
+    <w:p>
+      <w:pPr>
+        <w:pStyle w:val="Heading2"/>
+      </w:pPr>
+      <w:r>
+        <w:t>Tools Used:</w:t>
+      </w:r>
+    </w:p>
+    <w:p>
+      <w:pPr>
+        <w:ind w:firstLine="288"/>
+        <w:jc w:val="both"/>
+      </w:pPr>
+      <w:r>
+        <w:t xml:space="preserve">The main tool used for the implementation is Python </w:t>
+      </w:r>
+      <w:r>
+        <w:t xml:space="preserve">3.6 </w:t>
+      </w:r>
+      <w:r>
+        <w:t xml:space="preserve">programming language, which is free open source.  There are multiple Python packages with statistical computing such as </w:t>
+      </w:r>
+      <w:r>
+        <w:t>NumPy</w:t>
+      </w:r>
+      <w:r>
+        <w:t xml:space="preserve">, pandas. For data representation and visualization such as matplotlib and seaborn. </w:t>
+      </w:r>
+    </w:p>
+    <w:p>
+      <w:pPr>
+        <w:jc w:val="both"/>
+      </w:pPr>
+      <w:r>
+        <w:t xml:space="preserve">Moreover, for standard machine learning algorithms such as Sklearn libraries. It used to evaluate results using pre-built libraries. </w:t>
+      </w:r>
+      <w:r>
+        <w:t xml:space="preserve">We have also used R 3.5.2 programming language, also an open source. Cluster library for finding </w:t>
+      </w:r>
+      <w:r>
+        <w:t>cluster in dataset ggplor2 and factoextra for visualize the graphs in decorative manner.</w:t>
+      </w:r>
+    </w:p>
+    <w:p>
+      <w:pPr>
+        <w:pStyle w:val="Heading1"/>
+      </w:pPr>
+      <w:r>
+        <w:t>EVALUATION</w:t>
+      </w:r>
     </w:p>
     <w:p>
       <w:pPr>
         <w:ind w:firstLine="216"/>
         <w:jc w:val="both"/>
-        <w:textAlignment w:val="baseline"/>
-        <w:rPr>
-          <w:lang w:val="en-CA" w:eastAsia="en-CA"/>
-        </w:rPr>
-      </w:pPr>
-      <w:r>
-        <w:rPr>
-          <w:lang w:val="en-CA" w:eastAsia="en-CA"/>
-        </w:rPr>
-        <w:t xml:space="preserve">Scaling or normalizing of the attribute is a   practice [2] </w:t>
-      </w:r>
-      <w:proofErr w:type="gramStart"/>
-      <w:r>
-        <w:rPr>
-          <w:lang w:val="en-CA" w:eastAsia="en-CA"/>
-        </w:rPr>
-        <w:t>can be performed</w:t>
-      </w:r>
-      <w:proofErr w:type="gramEnd"/>
-      <w:r>
-        <w:rPr>
-          <w:lang w:val="en-CA" w:eastAsia="en-CA"/>
-        </w:rPr>
-        <w:t xml:space="preserve"> in clustering problem. By performing normalization all, the attributes are in the same range.</w:t>
+      </w:pPr>
+      <w:r>
+        <w:t>The objective of a project is to identify the optimal number of clusters along with the best approach to apply KMeans algorithms. The objective of a clustering algorithm is to accomplish minimum inter-cluster similarity among clusters and maximum intra-cluster s</w:t>
+      </w:r>
+      <w:r>
+        <w:t>imilarity within each cluster [4][5</w:t>
+      </w:r>
+      <w:r>
+        <w:t>].</w:t>
       </w:r>
     </w:p>
     <w:p>
@@ -4230,7 +4199,10 @@
         <w:pStyle w:val="Heading2"/>
       </w:pPr>
       <w:r>
-        <w:t>Tools Used:</w:t>
+        <w:t>Elbow Method</w:t>
+      </w:r>
+      <w:r>
+        <w:t>:</w:t>
       </w:r>
     </w:p>
     <w:p>
@@ -4239,158 +4211,51 @@
         <w:jc w:val="both"/>
       </w:pPr>
       <w:r>
-        <w:t xml:space="preserve">The main tool used for the implementation is Python </w:t>
-      </w:r>
-      <w:r>
-        <w:t xml:space="preserve">3.6 </w:t>
-      </w:r>
-      <w:r>
-        <w:t xml:space="preserve">programming language, which is free open source.  There are multiple Python packages with statistical computing such as </w:t>
-      </w:r>
-      <w:proofErr w:type="spellStart"/>
-      <w:r>
-        <w:t>NumPy</w:t>
-      </w:r>
-      <w:proofErr w:type="spellEnd"/>
-      <w:r>
-        <w:t xml:space="preserve">, pandas. For data representation and visualization such as matplotlib and seaborn. </w:t>
-      </w:r>
-    </w:p>
-    <w:p>
-      <w:pPr>
-        <w:jc w:val="both"/>
-      </w:pPr>
-      <w:r>
-        <w:t xml:space="preserve">Moreover, for standard machine learning algorithms such as Sklearn libraries. It used to evaluate results using pre-built libraries. </w:t>
-      </w:r>
-      <w:r>
-        <w:t xml:space="preserve">We have also used R 3.5.2 programming language, also an open source. Cluster library for finding </w:t>
-      </w:r>
-      <w:r>
-        <w:t>cluster in dataset ggplor2 and factoextra for visualize the graphs in decorative manner.</w:t>
-      </w:r>
-    </w:p>
-    <w:p>
-      <w:pPr>
-        <w:pStyle w:val="Heading1"/>
-      </w:pPr>
-      <w:r>
-        <w:t>EVALUATION</w:t>
-      </w:r>
-    </w:p>
-    <w:p>
-      <w:pPr>
-        <w:ind w:firstLine="216"/>
-        <w:jc w:val="both"/>
-      </w:pPr>
-      <w:r>
-        <w:t>The objective of a project is to identify the optimal number of clusters along with the best approach to apply KMeans algorithms. The objective of a clustering algorithm is to accomplish minimum inter-cluster similarity among clusters and maximum intra-cluster s</w:t>
-      </w:r>
-      <w:r>
-        <w:t>imilarity within each cluster [4</w:t>
-      </w:r>
-      <w:proofErr w:type="gramStart"/>
-      <w:r>
-        <w:t>][</w:t>
-      </w:r>
-      <w:proofErr w:type="gramEnd"/>
-      <w:r>
-        <w:t>5</w:t>
-      </w:r>
-      <w:r>
-        <w:t>].</w:t>
-      </w:r>
-    </w:p>
-    <w:p>
-      <w:pPr>
-        <w:pStyle w:val="Heading2"/>
-      </w:pPr>
-      <w:r>
-        <w:t>Elbow Method</w:t>
-      </w:r>
-      <w:r>
-        <w:t>:</w:t>
+        <w:rPr>
+          <w:highlight w:val="white"/>
+        </w:rPr>
+        <w:t>A method of interpretation and validation of consistency within cluster analysis designed to help to find the appropriate n</w:t>
+      </w:r>
+      <w:r>
+        <w:rPr>
+          <w:highlight w:val="white"/>
+        </w:rPr>
+        <w:t>umber of clusters in a dataset [6]</w:t>
+      </w:r>
+      <w:r>
+        <w:rPr>
+          <w:highlight w:val="white"/>
+        </w:rPr>
+        <w:t>[7]</w:t>
+      </w:r>
+      <w:r>
+        <w:rPr>
+          <w:highlight w:val="white"/>
+        </w:rPr>
+        <w:t>.</w:t>
       </w:r>
     </w:p>
     <w:p>
       <w:pPr>
         <w:ind w:firstLine="288"/>
         <w:jc w:val="both"/>
-      </w:pPr>
-      <w:r>
+        <w:rPr>
+          <w:i/>
+        </w:rPr>
+      </w:pPr>
+    </w:p>
+    <w:p>
+      <w:pPr>
+        <w:jc w:val="both"/>
         <w:rPr>
           <w:highlight w:val="white"/>
         </w:rPr>
-        <w:t>A method of interpretation and validation of consistency within cluster analysis designed to help to find the appropriate n</w:t>
-      </w:r>
+      </w:pPr>
       <w:r>
         <w:rPr>
           <w:highlight w:val="white"/>
         </w:rPr>
-        <w:t>umber of clusters in a dataset [6</w:t>
-      </w:r>
-      <w:proofErr w:type="gramStart"/>
-      <w:r>
-        <w:rPr>
-          <w:highlight w:val="white"/>
-        </w:rPr>
-        <w:t>]</w:t>
-      </w:r>
-      <w:r>
-        <w:rPr>
-          <w:highlight w:val="white"/>
-        </w:rPr>
-        <w:t>[</w:t>
-      </w:r>
-      <w:proofErr w:type="gramEnd"/>
-      <w:r>
-        <w:rPr>
-          <w:highlight w:val="white"/>
-        </w:rPr>
-        <w:t>7]</w:t>
-      </w:r>
-      <w:r>
-        <w:rPr>
-          <w:highlight w:val="white"/>
-        </w:rPr>
-        <w:t>.</w:t>
-      </w:r>
-    </w:p>
-    <w:p>
-      <w:pPr>
-        <w:ind w:firstLine="288"/>
-        <w:jc w:val="both"/>
-        <w:rPr>
-          <w:i/>
-        </w:rPr>
-      </w:pPr>
-    </w:p>
-    <w:p>
-      <w:pPr>
-        <w:jc w:val="both"/>
-        <w:rPr>
-          <w:highlight w:val="white"/>
-        </w:rPr>
-      </w:pPr>
-      <w:r>
-        <w:rPr>
-          <w:highlight w:val="white"/>
-        </w:rPr>
-        <w:t xml:space="preserve">The optimal number of clusters </w:t>
-      </w:r>
-      <w:proofErr w:type="gramStart"/>
-      <w:r>
-        <w:rPr>
-          <w:highlight w:val="white"/>
-        </w:rPr>
-        <w:t>can be defined</w:t>
-      </w:r>
-      <w:proofErr w:type="gramEnd"/>
-      <w:r>
-        <w:rPr>
-          <w:highlight w:val="white"/>
-        </w:rPr>
-        <w:t xml:space="preserve"> as follow:</w:t>
+        <w:t>The optimal number of clusters can be defined as follow:</w:t>
       </w:r>
     </w:p>
     <w:p>
@@ -4419,15 +4284,7 @@
         <w:t>C</w:t>
       </w:r>
       <w:r>
-        <w:t xml:space="preserve">ompute clustering algorithm (e.g., k-means clustering) for different values of k. For instance, by varying k from </w:t>
-      </w:r>
-      <w:proofErr w:type="gramStart"/>
-      <w:r>
-        <w:t>1</w:t>
-      </w:r>
-      <w:proofErr w:type="gramEnd"/>
-      <w:r>
-        <w:t xml:space="preserve"> to 10 clusters.</w:t>
+        <w:t>ompute clustering algorithm (e.g., k-means clustering) for different values of k. For instance, by varying k from 1 to 10 clusters.</w:t>
       </w:r>
     </w:p>
     <w:p>
@@ -4748,20 +4605,20 @@
           <w:noProof/>
         </w:rPr>
       </w:pPr>
-      <w:r>
+    </w:p>
+    <w:p>
+      <w:pPr>
+        <w:jc w:val="both"/>
         <w:rPr>
           <w:rStyle w:val="fontstyle01"/>
         </w:rPr>
-        <w:t>Clustering is performed using k-means, k-</w:t>
-      </w:r>
-      <w:proofErr w:type="gramStart"/>
+      </w:pPr>
       <w:r>
         <w:rPr>
           <w:rStyle w:val="fontstyle01"/>
         </w:rPr>
-        <w:t>medoids</w:t>
-      </w:r>
-      <w:proofErr w:type="gramEnd"/>
+        <w:t>Clustering is performed using k-means, k-medoids</w:t>
+      </w:r>
       <w:r>
         <w:rPr>
           <w:rFonts w:ascii="Times-Roman" w:hAnsi="Times-Roman"/>
@@ -4773,13 +4630,53 @@
         <w:rPr>
           <w:rStyle w:val="fontstyle01"/>
         </w:rPr>
-        <w:t>(portioning around medoids), and clustering for large applications (CLARA), approaches and the resultant clusters are plotted using fviz_cluster() function.</w:t>
-      </w:r>
-    </w:p>
-    <w:p>
-      <w:pPr>
-        <w:jc w:val="both"/>
-      </w:pPr>
+        <w:t xml:space="preserve">(portioning around medoids), and clustering for large applications (CLARA), approaches and the resultant clusters are plotted using </w:t>
+      </w:r>
+      <w:proofErr w:type="spellStart"/>
+      <w:r>
+        <w:rPr>
+          <w:rStyle w:val="fontstyle01"/>
+        </w:rPr>
+        <w:t>fviz_</w:t>
+      </w:r>
+      <w:proofErr w:type="gramStart"/>
+      <w:r>
+        <w:rPr>
+          <w:rStyle w:val="fontstyle01"/>
+        </w:rPr>
+        <w:t>cluster</w:t>
+      </w:r>
+      <w:proofErr w:type="spellEnd"/>
+      <w:r>
+        <w:rPr>
+          <w:rStyle w:val="fontstyle01"/>
+        </w:rPr>
+        <w:t>(</w:t>
+      </w:r>
+      <w:proofErr w:type="gramEnd"/>
+      <w:r>
+        <w:rPr>
+          <w:rStyle w:val="fontstyle01"/>
+        </w:rPr>
+        <w:t>) function.</w:t>
+      </w:r>
+    </w:p>
+    <w:p>
+      <w:pPr>
+        <w:jc w:val="both"/>
+        <w:rPr>
+          <w:rFonts w:eastAsia="MS Mincho"/>
+          <w:bCs/>
+          <w:iCs/>
+          <w:noProof/>
+        </w:rPr>
+      </w:pPr>
+    </w:p>
+    <w:p>
+      <w:pPr>
+        <w:jc w:val="both"/>
+      </w:pPr>
+      <w:bookmarkStart w:id="0" w:name="_GoBack"/>
       <w:r>
         <w:rPr>
           <w:noProof/>
@@ -4827,6 +4724,7 @@
           </wp:inline>
         </w:drawing>
       </w:r>
+      <w:bookmarkEnd w:id="0"/>
     </w:p>
     <w:p>
       <w:pPr>
@@ -4863,9 +4761,9 @@
           <w:lang w:val="en-IN" w:eastAsia="en-IN"/>
         </w:rPr>
         <w:drawing>
-          <wp:inline distT="0" distB="0" distL="0" distR="0" wp14:anchorId="586D3271" wp14:editId="2F6E2A4D">
+          <wp:inline distT="0" distB="0" distL="0" distR="0" wp14:anchorId="586D3271" wp14:editId="7766045F">
             <wp:extent cx="2980690" cy="1765973"/>
-            <wp:effectExtent l="0" t="0" r="0" b="5715"/>
+            <wp:effectExtent l="19050" t="19050" r="10160" b="24765"/>
             <wp:docPr id="7" name="Picture 7" descr="C:\Users\gnsnr\Desktop\php\k-mediods.png"/>
             <wp:cNvGraphicFramePr>
               <a:graphicFrameLocks xmlns:a="http://schemas.openxmlformats.org/drawingml/2006/main" noChangeAspect="1"/>
@@ -4902,7 +4800,9 @@
                     </a:prstGeom>
                     <a:noFill/>
                     <a:ln>
-                      <a:noFill/>
+                      <a:solidFill>
+                        <a:schemeClr val="tx1"/>
+                      </a:solidFill>
                     </a:ln>
                   </pic:spPr>
                 </pic:pic>
@@ -4973,9 +4873,9 @@
           <w:lang w:val="en-IN" w:eastAsia="en-IN"/>
         </w:rPr>
         <w:drawing>
-          <wp:inline distT="0" distB="0" distL="0" distR="0" wp14:anchorId="342A8B7C" wp14:editId="3FF429B0">
+          <wp:inline distT="0" distB="0" distL="0" distR="0" wp14:anchorId="342A8B7C" wp14:editId="22AD8F7A">
             <wp:extent cx="2980690" cy="1765973"/>
-            <wp:effectExtent l="0" t="0" r="0" b="5715"/>
+            <wp:effectExtent l="19050" t="19050" r="10160" b="24765"/>
             <wp:docPr id="9" name="Picture 9" descr="C:\Users\gnsnr\Desktop\php\clara.png"/>
             <wp:cNvGraphicFramePr>
               <a:graphicFrameLocks xmlns:a="http://schemas.openxmlformats.org/drawingml/2006/main" noChangeAspect="1"/>
@@ -5012,7 +4912,9 @@
                     </a:prstGeom>
                     <a:noFill/>
                     <a:ln>
-                      <a:noFill/>
+                      <a:solidFill>
+                        <a:schemeClr val="tx1"/>
+                      </a:solidFill>
                     </a:ln>
                   </pic:spPr>
                 </pic:pic>
@@ -5039,7 +4941,27 @@
           <w:iCs/>
           <w:noProof/>
         </w:rPr>
-        <w:t xml:space="preserve">Fig (1.7) Cluster plot using CLARA algorithm </w:t>
+        <w:t>Fig (1.7) Cluster plot using CLARA algorithm</w:t>
+      </w:r>
+    </w:p>
+    <w:p>
+      <w:pPr>
+        <w:jc w:val="both"/>
+        <w:rPr>
+          <w:rFonts w:eastAsia="MS Mincho"/>
+          <w:bCs/>
+          <w:iCs/>
+          <w:noProof/>
+        </w:rPr>
+      </w:pPr>
+      <w:r>
+        <w:rPr>
+          <w:rFonts w:eastAsia="MS Mincho"/>
+          <w:bCs/>
+          <w:iCs/>
+          <w:noProof/>
+        </w:rPr>
+        <w:t xml:space="preserve"> </w:t>
       </w:r>
     </w:p>
     <w:p>
@@ -5130,9 +5052,9 @@
           <w:lang w:val="en-IN" w:eastAsia="en-IN"/>
         </w:rPr>
         <w:drawing>
-          <wp:inline distT="0" distB="0" distL="0" distR="0" wp14:anchorId="774854F9" wp14:editId="3607F055">
-            <wp:extent cx="2980690" cy="2759710"/>
-            <wp:effectExtent l="19050" t="19050" r="10160" b="21590"/>
+          <wp:inline distT="0" distB="0" distL="0" distR="0" wp14:anchorId="774854F9" wp14:editId="4C33AEB8">
+            <wp:extent cx="2980690" cy="2190750"/>
+            <wp:effectExtent l="19050" t="19050" r="10160" b="19050"/>
             <wp:docPr id="195" name="Google Shape;195;p32"/>
             <wp:cNvGraphicFramePr/>
             <a:graphic xmlns:a="http://schemas.openxmlformats.org/drawingml/2006/main">
@@ -5153,7 +5075,7 @@
                   <pic:spPr>
                     <a:xfrm>
                       <a:off x="0" y="0"/>
-                      <a:ext cx="2980690" cy="2759710"/>
+                      <a:ext cx="2980690" cy="2190750"/>
                     </a:xfrm>
                     <a:prstGeom prst="rect">
                       <a:avLst/>
@@ -5234,9 +5156,9 @@
           <w:lang w:val="en-IN" w:eastAsia="en-IN"/>
         </w:rPr>
         <w:drawing>
-          <wp:inline distT="0" distB="0" distL="0" distR="0" wp14:anchorId="5C0DCFC8" wp14:editId="5BC7C63B">
+          <wp:inline distT="0" distB="0" distL="0" distR="0" wp14:anchorId="5C0DCFC8" wp14:editId="48B793B5">
             <wp:extent cx="2980690" cy="1562735"/>
-            <wp:effectExtent l="0" t="0" r="0" b="0"/>
+            <wp:effectExtent l="19050" t="19050" r="10160" b="18415"/>
             <wp:docPr id="196" name="Google Shape;196;p32"/>
             <wp:cNvGraphicFramePr/>
             <a:graphic xmlns:a="http://schemas.openxmlformats.org/drawingml/2006/main">
@@ -5264,7 +5186,9 @@
                     </a:prstGeom>
                     <a:noFill/>
                     <a:ln>
-                      <a:noFill/>
+                      <a:solidFill>
+                        <a:schemeClr val="tx1"/>
+                      </a:solidFill>
                     </a:ln>
                   </pic:spPr>
                 </pic:pic>
@@ -5414,9 +5338,9 @@
         </w:rPr>
         <w:lastRenderedPageBreak/>
         <w:drawing>
-          <wp:inline distT="0" distB="0" distL="0" distR="0" wp14:anchorId="704AF888" wp14:editId="21670640">
-            <wp:extent cx="2980690" cy="2317115"/>
-            <wp:effectExtent l="0" t="0" r="0" b="6985"/>
+          <wp:inline distT="0" distB="0" distL="0" distR="0" wp14:anchorId="704AF888" wp14:editId="794C3526">
+            <wp:extent cx="2980690" cy="2162175"/>
+            <wp:effectExtent l="19050" t="19050" r="10160" b="28575"/>
             <wp:docPr id="179" name="Google Shape;179;p30"/>
             <wp:cNvGraphicFramePr/>
             <a:graphic xmlns:a="http://schemas.openxmlformats.org/drawingml/2006/main">
@@ -5437,14 +5361,16 @@
                   <pic:spPr>
                     <a:xfrm>
                       <a:off x="0" y="0"/>
-                      <a:ext cx="2980690" cy="2317115"/>
+                      <a:ext cx="2980690" cy="2162175"/>
                     </a:xfrm>
                     <a:prstGeom prst="rect">
                       <a:avLst/>
                     </a:prstGeom>
                     <a:noFill/>
                     <a:ln>
-                      <a:noFill/>
+                      <a:solidFill>
+                        <a:schemeClr val="tx1"/>
+                      </a:solidFill>
                     </a:ln>
                   </pic:spPr>
                 </pic:pic>
@@ -5561,9 +5487,9 @@
           <w:lang w:val="en-IN" w:eastAsia="en-IN"/>
         </w:rPr>
         <w:drawing>
-          <wp:inline distT="0" distB="0" distL="0" distR="0" wp14:anchorId="1F6BAE9E" wp14:editId="15BD6857">
-            <wp:extent cx="2867025" cy="2868247"/>
-            <wp:effectExtent l="19050" t="19050" r="9525" b="27940"/>
+          <wp:inline distT="0" distB="0" distL="0" distR="0" wp14:anchorId="1F6BAE9E" wp14:editId="604FC43C">
+            <wp:extent cx="2866439" cy="2458085"/>
+            <wp:effectExtent l="19050" t="19050" r="10160" b="18415"/>
             <wp:docPr id="5" name="Picture 4" descr="A picture containing photo, text, showing&#10;&#10;Description automatically generated">
               <a:extLst xmlns:a="http://schemas.openxmlformats.org/drawingml/2006/main">
                 <a:ext uri="{FF2B5EF4-FFF2-40B4-BE49-F238E27FC236}">
@@ -5598,7 +5524,7 @@
                   <pic:spPr>
                     <a:xfrm>
                       <a:off x="0" y="0"/>
-                      <a:ext cx="2877817" cy="2879043"/>
+                      <a:ext cx="2878552" cy="2468473"/>
                     </a:xfrm>
                     <a:prstGeom prst="rect">
                       <a:avLst/>
@@ -5822,36 +5748,45 @@
           <w:sz w:val="18"/>
           <w:szCs w:val="18"/>
         </w:rPr>
-        <w:t xml:space="preserve">To implement the code we have made use of Python 3.6 version. We had made use of numpy library for multidimensional array used to store of same datatype. </w:t>
-      </w:r>
-      <w:proofErr w:type="gramStart"/>
+        <w:t xml:space="preserve">To implement the code we have made use of Python 3.6 version. We had made use of numpy library for multidimensional array </w:t>
+      </w:r>
       <w:r>
         <w:rPr>
           <w:sz w:val="18"/>
           <w:szCs w:val="18"/>
         </w:rPr>
-        <w:t>Pandas</w:t>
-      </w:r>
-      <w:proofErr w:type="gramEnd"/>
-      <w:r>
+        <w:t xml:space="preserve">used to store of same datatype. Pandas library provide high performance and used for data analysis tools. We make use of matplotlib.pyplot for comprehensive 2D/3D plotting and displaying in understandable manner. Seaborn is a visualization library based on matplotlib. </w:t>
+      </w:r>
+    </w:p>
+    <w:p>
+      <w:pPr>
+        <w:jc w:val="both"/>
         <w:rPr>
           <w:sz w:val="18"/>
           <w:szCs w:val="18"/>
         </w:rPr>
-        <w:t xml:space="preserve"> library provide high performance and used for data analysis tools. We make use of matplotlib.pyplot for comprehensive 2D/3D plotting and displaying in understandable manner. Seaborn is a visualization library based on matplotlib. </w:t>
-      </w:r>
-    </w:p>
-    <w:p>
-      <w:pPr>
-        <w:jc w:val="both"/>
-      </w:pPr>
-      <w:r>
+      </w:pPr>
+    </w:p>
+    <w:p>
+      <w:pPr>
+        <w:jc w:val="both"/>
         <w:rPr>
           <w:sz w:val="18"/>
           <w:szCs w:val="18"/>
         </w:rPr>
+      </w:pPr>
+      <w:r>
+        <w:rPr>
+          <w:sz w:val="18"/>
+          <w:szCs w:val="18"/>
+        </w:rPr>
         <w:t>The code implemented in R 3.5.2 version. We made use of cluster library to find data in groups, ggplot2 to create decorative visualization and factoextra library to visualize the clusters.</w:t>
       </w:r>
+    </w:p>
+    <w:p>
+      <w:pPr>
+        <w:jc w:val="both"/>
+      </w:pPr>
     </w:p>
     <w:p>
       <w:pPr>
@@ -6039,25 +5974,7 @@
           <w:sz w:val="20"/>
           <w:szCs w:val="20"/>
         </w:rPr>
-        <w:t xml:space="preserve">Tryon, Robert C. (1939). Cluster Analysis: Correlation Profile and </w:t>
-      </w:r>
-      <w:proofErr w:type="spellStart"/>
-      <w:r>
-        <w:rPr>
-          <w:noProof w:val="0"/>
-          <w:sz w:val="20"/>
-          <w:szCs w:val="20"/>
-        </w:rPr>
-        <w:t>Orthometric</w:t>
-      </w:r>
-      <w:proofErr w:type="spellEnd"/>
-      <w:r>
-        <w:rPr>
-          <w:noProof w:val="0"/>
-          <w:sz w:val="20"/>
-          <w:szCs w:val="20"/>
-        </w:rPr>
-        <w:t xml:space="preserve"> (factor) Analysis for the Isolation of Unities in Mind and Personality. Edwards Brothers.</w:t>
+        <w:t>Tryon, Robert C. (1939). Cluster Analysis: Correlation Profile and Orthometric (factor) Analysis for the Isolation of Unities in Mind and Personality. Edwards Brothers.</w:t>
       </w:r>
     </w:p>
     <w:p>
@@ -6124,43 +6041,7 @@
           <w:sz w:val="20"/>
           <w:szCs w:val="20"/>
         </w:rPr>
-        <w:t xml:space="preserve">David J. </w:t>
-      </w:r>
-      <w:proofErr w:type="spellStart"/>
-      <w:r>
-        <w:rPr>
-          <w:noProof w:val="0"/>
-          <w:sz w:val="20"/>
-          <w:szCs w:val="20"/>
-        </w:rPr>
-        <w:t>Ketchen</w:t>
-      </w:r>
-      <w:proofErr w:type="spellEnd"/>
-      <w:r>
-        <w:rPr>
-          <w:noProof w:val="0"/>
-          <w:sz w:val="20"/>
-          <w:szCs w:val="20"/>
-        </w:rPr>
-        <w:t>, Jr</w:t>
-      </w:r>
-      <w:proofErr w:type="gramStart"/>
-      <w:r>
-        <w:rPr>
-          <w:noProof w:val="0"/>
-          <w:sz w:val="20"/>
-          <w:szCs w:val="20"/>
-        </w:rPr>
-        <w:t>;</w:t>
-      </w:r>
-      <w:proofErr w:type="gramEnd"/>
-      <w:r>
-        <w:rPr>
-          <w:noProof w:val="0"/>
-          <w:sz w:val="20"/>
-          <w:szCs w:val="20"/>
-        </w:rPr>
-        <w:t xml:space="preserve"> Christopher L. Shook (1996). "The application of cluster analysis in Strategic Management Research: An analysis and critique". Strategic Management Journal.</w:t>
+        <w:t>David J. Ketchen, Jr; Christopher L. Shook (1996). "The application of cluster analysis in Strategic Management Research: An analysis and critique". Strategic Management Journal.</w:t>
       </w:r>
     </w:p>
     <w:p>
@@ -6177,59 +6058,13 @@
           <w:szCs w:val="20"/>
         </w:rPr>
       </w:pPr>
-      <w:proofErr w:type="spellStart"/>
       <w:r>
         <w:rPr>
           <w:noProof w:val="0"/>
           <w:sz w:val="20"/>
           <w:szCs w:val="20"/>
         </w:rPr>
-        <w:t>Trupti</w:t>
-      </w:r>
-      <w:proofErr w:type="spellEnd"/>
-      <w:r>
-        <w:rPr>
-          <w:noProof w:val="0"/>
-          <w:sz w:val="20"/>
-          <w:szCs w:val="20"/>
-        </w:rPr>
-        <w:t xml:space="preserve"> M. </w:t>
-      </w:r>
-      <w:proofErr w:type="spellStart"/>
-      <w:r>
-        <w:rPr>
-          <w:noProof w:val="0"/>
-          <w:sz w:val="20"/>
-          <w:szCs w:val="20"/>
-        </w:rPr>
-        <w:t>Kodinariya</w:t>
-      </w:r>
-      <w:proofErr w:type="spellEnd"/>
-      <w:r>
-        <w:rPr>
-          <w:noProof w:val="0"/>
-          <w:sz w:val="20"/>
-          <w:szCs w:val="20"/>
-        </w:rPr>
-        <w:t xml:space="preserve">, Dr. Prashant R. </w:t>
-      </w:r>
-      <w:proofErr w:type="spellStart"/>
-      <w:r>
-        <w:rPr>
-          <w:noProof w:val="0"/>
-          <w:sz w:val="20"/>
-          <w:szCs w:val="20"/>
-        </w:rPr>
-        <w:t>Makwana</w:t>
-      </w:r>
-      <w:proofErr w:type="spellEnd"/>
-      <w:r>
-        <w:rPr>
-          <w:noProof w:val="0"/>
-          <w:sz w:val="20"/>
-          <w:szCs w:val="20"/>
-        </w:rPr>
-        <w:t>. “</w:t>
+        <w:t>Trupti M. Kodinariya, Dr. Prashant R. Makwana. “</w:t>
       </w:r>
       <w:r>
         <w:rPr>
@@ -6289,7 +6124,6 @@
         </w:numPr>
       </w:pPr>
       <w:r>
-        <w:lastRenderedPageBreak/>
         <w:t>CONTRIBUTIONS</w:t>
       </w:r>
     </w:p>
@@ -6326,7 +6160,11 @@
         <w:t>Sklearn</w:t>
       </w:r>
       <w:r>
-        <w:t xml:space="preserve"> and train model. His role is to find best value of cluster, compare and check with elbow graph. At the end, evaluate the best results after applying pre-built libraries.</w:t>
+        <w:t xml:space="preserve"> and train model. His </w:t>
+      </w:r>
+      <w:r>
+        <w:lastRenderedPageBreak/>
+        <w:t>role is to find best value of cluster, compare and check with elbow graph. At the end, evaluate the best results after applying pre-built libraries.</w:t>
       </w:r>
     </w:p>
     <w:p>
@@ -6358,7 +6196,10 @@
         <w:t>algorithms</w:t>
       </w:r>
       <w:r>
-        <w:t xml:space="preserve"> with custom models. It includes create equations, find distance and select best value of cluster K number and evaluate results. Compare the results with </w:t>
+        <w:t xml:space="preserve"> with custom models. It includes create </w:t>
+      </w:r>
+      <w:r>
+        <w:t xml:space="preserve">equations, find distance and select best value of cluster K number and evaluate results. Compare the results with </w:t>
       </w:r>
       <w:r>
         <w:t>of prebuilt libraries accuracy with custom models</w:t>
@@ -6465,7 +6306,7 @@
 </file>
 
 <file path=word/endnotes.xml><?xml version="1.0" encoding="utf-8"?>
-<w:endnotes xmlns:wpc="http://schemas.microsoft.com/office/word/2010/wordprocessingCanvas" xmlns:cx="http://schemas.microsoft.com/office/drawing/2014/chartex" xmlns:cx1="http://schemas.microsoft.com/office/drawing/2015/9/8/chartex" xmlns:mc="http://schemas.openxmlformats.org/markup-compatibility/2006" xmlns:o="urn:schemas-microsoft-com:office:office" xmlns:r="http://schemas.openxmlformats.org/officeDocument/2006/relationships" xmlns:m="http://schemas.openxmlformats.org/officeDocument/2006/math" xmlns:v="urn:schemas-microsoft-com:vml" xmlns:wp14="http://schemas.microsoft.com/office/word/2010/wordprocessingDrawing" xmlns:wp="http://schemas.openxmlformats.org/drawingml/2006/wordprocessingDrawing" xmlns:w10="urn:schemas-microsoft-com:office:word" xmlns:w="http://schemas.openxmlformats.org/wordprocessingml/2006/main" xmlns:w14="http://schemas.microsoft.com/office/word/2010/wordml" xmlns:w15="http://schemas.microsoft.com/office/word/2012/wordml" xmlns:w16se="http://schemas.microsoft.com/office/word/2015/wordml/symex" xmlns:wpg="http://schemas.microsoft.com/office/word/2010/wordprocessingGroup" xmlns:wpi="http://schemas.microsoft.com/office/word/2010/wordprocessingInk" xmlns:wne="http://schemas.microsoft.com/office/word/2006/wordml" xmlns:wps="http://schemas.microsoft.com/office/word/2010/wordprocessingShape" mc:Ignorable="w14 w15 w16se wp14">
+<w:endnotes xmlns:wpc="http://schemas.microsoft.com/office/word/2010/wordprocessingCanvas" xmlns:cx="http://schemas.microsoft.com/office/drawing/2014/chartex" xmlns:cx1="http://schemas.microsoft.com/office/drawing/2015/9/8/chartex" xmlns:cx2="http://schemas.microsoft.com/office/drawing/2015/10/21/chartex" xmlns:cx3="http://schemas.microsoft.com/office/drawing/2016/5/9/chartex" xmlns:cx4="http://schemas.microsoft.com/office/drawing/2016/5/10/chartex" xmlns:cx5="http://schemas.microsoft.com/office/drawing/2016/5/11/chartex" xmlns:cx6="http://schemas.microsoft.com/office/drawing/2016/5/12/chartex" xmlns:cx7="http://schemas.microsoft.com/office/drawing/2016/5/13/chartex" xmlns:cx8="http://schemas.microsoft.com/office/drawing/2016/5/14/chartex" xmlns:mc="http://schemas.openxmlformats.org/markup-compatibility/2006" xmlns:aink="http://schemas.microsoft.com/office/drawing/2016/ink" xmlns:am3d="http://schemas.microsoft.com/office/drawing/2017/model3d" xmlns:o="urn:schemas-microsoft-com:office:office" xmlns:r="http://schemas.openxmlformats.org/officeDocument/2006/relationships" xmlns:m="http://schemas.openxmlformats.org/officeDocument/2006/math" xmlns:v="urn:schemas-microsoft-com:vml" xmlns:wp14="http://schemas.microsoft.com/office/word/2010/wordprocessingDrawing" xmlns:wp="http://schemas.openxmlformats.org/drawingml/2006/wordprocessingDrawing" xmlns:w10="urn:schemas-microsoft-com:office:word" xmlns:w="http://schemas.openxmlformats.org/wordprocessingml/2006/main" xmlns:w14="http://schemas.microsoft.com/office/word/2010/wordml" xmlns:w15="http://schemas.microsoft.com/office/word/2012/wordml" xmlns:w16cid="http://schemas.microsoft.com/office/word/2016/wordml/cid" xmlns:w16se="http://schemas.microsoft.com/office/word/2015/wordml/symex" xmlns:wpg="http://schemas.microsoft.com/office/word/2010/wordprocessingGroup" xmlns:wpi="http://schemas.microsoft.com/office/word/2010/wordprocessingInk" xmlns:wne="http://schemas.microsoft.com/office/word/2006/wordml" xmlns:wps="http://schemas.microsoft.com/office/word/2010/wordprocessingShape" mc:Ignorable="w14 w15 w16se w16cid wp14">
   <w:endnote w:type="separator" w:id="-1">
     <w:p>
       <w:r>
@@ -6484,7 +6325,7 @@
 </file>
 
 <file path=word/footer1.xml><?xml version="1.0" encoding="utf-8"?>
-<w:ftr xmlns:wpc="http://schemas.microsoft.com/office/word/2010/wordprocessingCanvas" xmlns:cx="http://schemas.microsoft.com/office/drawing/2014/chartex" xmlns:cx1="http://schemas.microsoft.com/office/drawing/2015/9/8/chartex" xmlns:mc="http://schemas.openxmlformats.org/markup-compatibility/2006" xmlns:o="urn:schemas-microsoft-com:office:office" xmlns:r="http://schemas.openxmlformats.org/officeDocument/2006/relationships" xmlns:m="http://schemas.openxmlformats.org/officeDocument/2006/math" xmlns:v="urn:schemas-microsoft-com:vml" xmlns:wp14="http://schemas.microsoft.com/office/word/2010/wordprocessingDrawing" xmlns:wp="http://schemas.openxmlformats.org/drawingml/2006/wordprocessingDrawing" xmlns:w10="urn:schemas-microsoft-com:office:word" xmlns:w="http://schemas.openxmlformats.org/wordprocessingml/2006/main" xmlns:w14="http://schemas.microsoft.com/office/word/2010/wordml" xmlns:w15="http://schemas.microsoft.com/office/word/2012/wordml" xmlns:w16se="http://schemas.microsoft.com/office/word/2015/wordml/symex" xmlns:wpg="http://schemas.microsoft.com/office/word/2010/wordprocessingGroup" xmlns:wpi="http://schemas.microsoft.com/office/word/2010/wordprocessingInk" xmlns:wne="http://schemas.microsoft.com/office/word/2006/wordml" xmlns:wps="http://schemas.microsoft.com/office/word/2010/wordprocessingShape" mc:Ignorable="w14 w15 w16se wp14">
+<w:ftr xmlns:wpc="http://schemas.microsoft.com/office/word/2010/wordprocessingCanvas" xmlns:cx="http://schemas.microsoft.com/office/drawing/2014/chartex" xmlns:cx1="http://schemas.microsoft.com/office/drawing/2015/9/8/chartex" xmlns:cx2="http://schemas.microsoft.com/office/drawing/2015/10/21/chartex" xmlns:cx3="http://schemas.microsoft.com/office/drawing/2016/5/9/chartex" xmlns:cx4="http://schemas.microsoft.com/office/drawing/2016/5/10/chartex" xmlns:cx5="http://schemas.microsoft.com/office/drawing/2016/5/11/chartex" xmlns:cx6="http://schemas.microsoft.com/office/drawing/2016/5/12/chartex" xmlns:cx7="http://schemas.microsoft.com/office/drawing/2016/5/13/chartex" xmlns:cx8="http://schemas.microsoft.com/office/drawing/2016/5/14/chartex" xmlns:mc="http://schemas.openxmlformats.org/markup-compatibility/2006" xmlns:aink="http://schemas.microsoft.com/office/drawing/2016/ink" xmlns:am3d="http://schemas.microsoft.com/office/drawing/2017/model3d" xmlns:o="urn:schemas-microsoft-com:office:office" xmlns:r="http://schemas.openxmlformats.org/officeDocument/2006/relationships" xmlns:m="http://schemas.openxmlformats.org/officeDocument/2006/math" xmlns:v="urn:schemas-microsoft-com:vml" xmlns:wp14="http://schemas.microsoft.com/office/word/2010/wordprocessingDrawing" xmlns:wp="http://schemas.openxmlformats.org/drawingml/2006/wordprocessingDrawing" xmlns:w10="urn:schemas-microsoft-com:office:word" xmlns:w="http://schemas.openxmlformats.org/wordprocessingml/2006/main" xmlns:w14="http://schemas.microsoft.com/office/word/2010/wordml" xmlns:w15="http://schemas.microsoft.com/office/word/2012/wordml" xmlns:w16cid="http://schemas.microsoft.com/office/word/2016/wordml/cid" xmlns:w16se="http://schemas.microsoft.com/office/word/2015/wordml/symex" xmlns:wpg="http://schemas.microsoft.com/office/word/2010/wordprocessingGroup" xmlns:wpi="http://schemas.microsoft.com/office/word/2010/wordprocessingInk" xmlns:wne="http://schemas.microsoft.com/office/word/2006/wordml" xmlns:wps="http://schemas.microsoft.com/office/word/2010/wordprocessingShape" mc:Ignorable="w14 w15 w16se w16cid wp14">
   <w:p>
     <w:pPr>
       <w:pStyle w:val="Footer"/>
@@ -6521,7 +6362,7 @@
 </file>
 
 <file path=word/footnotes.xml><?xml version="1.0" encoding="utf-8"?>
-<w:footnotes xmlns:wpc="http://schemas.microsoft.com/office/word/2010/wordprocessingCanvas" xmlns:cx="http://schemas.microsoft.com/office/drawing/2014/chartex" xmlns:cx1="http://schemas.microsoft.com/office/drawing/2015/9/8/chartex" xmlns:mc="http://schemas.openxmlformats.org/markup-compatibility/2006" xmlns:o="urn:schemas-microsoft-com:office:office" xmlns:r="http://schemas.openxmlformats.org/officeDocument/2006/relationships" xmlns:m="http://schemas.openxmlformats.org/officeDocument/2006/math" xmlns:v="urn:schemas-microsoft-com:vml" xmlns:wp14="http://schemas.microsoft.com/office/word/2010/wordprocessingDrawing" xmlns:wp="http://schemas.openxmlformats.org/drawingml/2006/wordprocessingDrawing" xmlns:w10="urn:schemas-microsoft-com:office:word" xmlns:w="http://schemas.openxmlformats.org/wordprocessingml/2006/main" xmlns:w14="http://schemas.microsoft.com/office/word/2010/wordml" xmlns:w15="http://schemas.microsoft.com/office/word/2012/wordml" xmlns:w16se="http://schemas.microsoft.com/office/word/2015/wordml/symex" xmlns:wpg="http://schemas.microsoft.com/office/word/2010/wordprocessingGroup" xmlns:wpi="http://schemas.microsoft.com/office/word/2010/wordprocessingInk" xmlns:wne="http://schemas.microsoft.com/office/word/2006/wordml" xmlns:wps="http://schemas.microsoft.com/office/word/2010/wordprocessingShape" mc:Ignorable="w14 w15 w16se wp14">
+<w:footnotes xmlns:wpc="http://schemas.microsoft.com/office/word/2010/wordprocessingCanvas" xmlns:cx="http://schemas.microsoft.com/office/drawing/2014/chartex" xmlns:cx1="http://schemas.microsoft.com/office/drawing/2015/9/8/chartex" xmlns:cx2="http://schemas.microsoft.com/office/drawing/2015/10/21/chartex" xmlns:cx3="http://schemas.microsoft.com/office/drawing/2016/5/9/chartex" xmlns:cx4="http://schemas.microsoft.com/office/drawing/2016/5/10/chartex" xmlns:cx5="http://schemas.microsoft.com/office/drawing/2016/5/11/chartex" xmlns:cx6="http://schemas.microsoft.com/office/drawing/2016/5/12/chartex" xmlns:cx7="http://schemas.microsoft.com/office/drawing/2016/5/13/chartex" xmlns:cx8="http://schemas.microsoft.com/office/drawing/2016/5/14/chartex" xmlns:mc="http://schemas.openxmlformats.org/markup-compatibility/2006" xmlns:aink="http://schemas.microsoft.com/office/drawing/2016/ink" xmlns:am3d="http://schemas.microsoft.com/office/drawing/2017/model3d" xmlns:o="urn:schemas-microsoft-com:office:office" xmlns:r="http://schemas.openxmlformats.org/officeDocument/2006/relationships" xmlns:m="http://schemas.openxmlformats.org/officeDocument/2006/math" xmlns:v="urn:schemas-microsoft-com:vml" xmlns:wp14="http://schemas.microsoft.com/office/word/2010/wordprocessingDrawing" xmlns:wp="http://schemas.openxmlformats.org/drawingml/2006/wordprocessingDrawing" xmlns:w10="urn:schemas-microsoft-com:office:word" xmlns:w="http://schemas.openxmlformats.org/wordprocessingml/2006/main" xmlns:w14="http://schemas.microsoft.com/office/word/2010/wordml" xmlns:w15="http://schemas.microsoft.com/office/word/2012/wordml" xmlns:w16cid="http://schemas.microsoft.com/office/word/2016/wordml/cid" xmlns:w16se="http://schemas.microsoft.com/office/word/2015/wordml/symex" xmlns:wpg="http://schemas.microsoft.com/office/word/2010/wordprocessingGroup" xmlns:wpi="http://schemas.microsoft.com/office/word/2010/wordprocessingInk" xmlns:wne="http://schemas.microsoft.com/office/word/2006/wordml" xmlns:wps="http://schemas.microsoft.com/office/word/2010/wordprocessingShape" mc:Ignorable="w14 w15 w16se w16cid wp14">
   <w:footnote w:type="separator" w:id="-1">
     <w:p>
       <w:r>
@@ -6540,7 +6381,7 @@
 </file>
 
 <file path=word/numbering.xml><?xml version="1.0" encoding="utf-8"?>
-<w:numbering xmlns:wpc="http://schemas.microsoft.com/office/word/2010/wordprocessingCanvas" xmlns:cx="http://schemas.microsoft.com/office/drawing/2014/chartex" xmlns:cx1="http://schemas.microsoft.com/office/drawing/2015/9/8/chartex" xmlns:mc="http://schemas.openxmlformats.org/markup-compatibility/2006" xmlns:o="urn:schemas-microsoft-com:office:office" xmlns:r="http://schemas.openxmlformats.org/officeDocument/2006/relationships" xmlns:m="http://schemas.openxmlformats.org/officeDocument/2006/math" xmlns:v="urn:schemas-microsoft-com:vml" xmlns:wp14="http://schemas.microsoft.com/office/word/2010/wordprocessingDrawing" xmlns:wp="http://schemas.openxmlformats.org/drawingml/2006/wordprocessingDrawing" xmlns:w10="urn:schemas-microsoft-com:office:word" xmlns:w="http://schemas.openxmlformats.org/wordprocessingml/2006/main" xmlns:w14="http://schemas.microsoft.com/office/word/2010/wordml" xmlns:w15="http://schemas.microsoft.com/office/word/2012/wordml" xmlns:w16se="http://schemas.microsoft.com/office/word/2015/wordml/symex" xmlns:wpg="http://schemas.microsoft.com/office/word/2010/wordprocessingGroup" xmlns:wpi="http://schemas.microsoft.com/office/word/2010/wordprocessingInk" xmlns:wne="http://schemas.microsoft.com/office/word/2006/wordml" xmlns:wps="http://schemas.microsoft.com/office/word/2010/wordprocessingShape" mc:Ignorable="w14 w15 w16se wp14">
+<w:numbering xmlns:wpc="http://schemas.microsoft.com/office/word/2010/wordprocessingCanvas" xmlns:cx="http://schemas.microsoft.com/office/drawing/2014/chartex" xmlns:cx1="http://schemas.microsoft.com/office/drawing/2015/9/8/chartex" xmlns:cx2="http://schemas.microsoft.com/office/drawing/2015/10/21/chartex" xmlns:cx3="http://schemas.microsoft.com/office/drawing/2016/5/9/chartex" xmlns:cx4="http://schemas.microsoft.com/office/drawing/2016/5/10/chartex" xmlns:cx5="http://schemas.microsoft.com/office/drawing/2016/5/11/chartex" xmlns:cx6="http://schemas.microsoft.com/office/drawing/2016/5/12/chartex" xmlns:cx7="http://schemas.microsoft.com/office/drawing/2016/5/13/chartex" xmlns:cx8="http://schemas.microsoft.com/office/drawing/2016/5/14/chartex" xmlns:mc="http://schemas.openxmlformats.org/markup-compatibility/2006" xmlns:aink="http://schemas.microsoft.com/office/drawing/2016/ink" xmlns:am3d="http://schemas.microsoft.com/office/drawing/2017/model3d" xmlns:o="urn:schemas-microsoft-com:office:office" xmlns:r="http://schemas.openxmlformats.org/officeDocument/2006/relationships" xmlns:m="http://schemas.openxmlformats.org/officeDocument/2006/math" xmlns:v="urn:schemas-microsoft-com:vml" xmlns:wp14="http://schemas.microsoft.com/office/word/2010/wordprocessingDrawing" xmlns:wp="http://schemas.openxmlformats.org/drawingml/2006/wordprocessingDrawing" xmlns:w10="urn:schemas-microsoft-com:office:word" xmlns:w="http://schemas.openxmlformats.org/wordprocessingml/2006/main" xmlns:w14="http://schemas.microsoft.com/office/word/2010/wordml" xmlns:w15="http://schemas.microsoft.com/office/word/2012/wordml" xmlns:w16cid="http://schemas.microsoft.com/office/word/2016/wordml/cid" xmlns:w16se="http://schemas.microsoft.com/office/word/2015/wordml/symex" xmlns:wpg="http://schemas.microsoft.com/office/word/2010/wordprocessingGroup" xmlns:wpi="http://schemas.microsoft.com/office/word/2010/wordprocessingInk" xmlns:wne="http://schemas.microsoft.com/office/word/2006/wordml" xmlns:wps="http://schemas.microsoft.com/office/word/2010/wordprocessingShape" mc:Ignorable="w14 w15 w16se w16cid wp14">
   <w:abstractNum w:abstractNumId="0" w15:restartNumberingAfterBreak="0">
     <w:nsid w:val="05291CE6"/>
     <w:multiLevelType w:val="hybridMultilevel"/>
@@ -8049,7 +7890,7 @@
 </file>
 
 <file path=word/styles.xml><?xml version="1.0" encoding="utf-8"?>
-<w:styles xmlns:mc="http://schemas.openxmlformats.org/markup-compatibility/2006" xmlns:r="http://schemas.openxmlformats.org/officeDocument/2006/relationships" xmlns:w="http://schemas.openxmlformats.org/wordprocessingml/2006/main" xmlns:w14="http://schemas.microsoft.com/office/word/2010/wordml" xmlns:w15="http://schemas.microsoft.com/office/word/2012/wordml" xmlns:w16se="http://schemas.microsoft.com/office/word/2015/wordml/symex" mc:Ignorable="w14 w15 w16se">
+<w:styles xmlns:mc="http://schemas.openxmlformats.org/markup-compatibility/2006" xmlns:r="http://schemas.openxmlformats.org/officeDocument/2006/relationships" xmlns:w="http://schemas.openxmlformats.org/wordprocessingml/2006/main" xmlns:w14="http://schemas.microsoft.com/office/word/2010/wordml" xmlns:w15="http://schemas.microsoft.com/office/word/2012/wordml" xmlns:w16cid="http://schemas.microsoft.com/office/word/2016/wordml/cid" xmlns:w16se="http://schemas.microsoft.com/office/word/2015/wordml/symex" mc:Ignorable="w14 w15 w16se w16cid">
   <w:docDefaults>
     <w:rPrDefault>
       <w:rPr>
@@ -8065,7 +7906,7 @@
       </w:pPr>
     </w:pPrDefault>
   </w:docDefaults>
-  <w:latentStyles w:defLockedState="0" w:defUIPriority="99" w:defSemiHidden="0" w:defUnhideWhenUsed="0" w:defQFormat="0" w:count="371">
+  <w:latentStyles w:defLockedState="0" w:defUIPriority="99" w:defSemiHidden="0" w:defUnhideWhenUsed="0" w:defQFormat="0" w:count="376">
     <w:lsdException w:name="Normal" w:uiPriority="0" w:qFormat="1"/>
     <w:lsdException w:name="heading 1" w:qFormat="1"/>
     <w:lsdException w:name="heading 2" w:semiHidden="1" w:unhideWhenUsed="1" w:qFormat="1"/>
@@ -8171,7 +8012,6 @@
     <w:lsdException w:name="HTML Sample" w:semiHidden="1" w:unhideWhenUsed="1"/>
     <w:lsdException w:name="HTML Typewriter" w:semiHidden="1" w:unhideWhenUsed="1"/>
     <w:lsdException w:name="HTML Variable" w:semiHidden="1" w:unhideWhenUsed="1"/>
-    <w:lsdException w:name="Normal Table" w:semiHidden="1" w:unhideWhenUsed="1"/>
     <w:lsdException w:name="annotation subject" w:semiHidden="1" w:unhideWhenUsed="1"/>
     <w:lsdException w:name="No List" w:semiHidden="1" w:unhideWhenUsed="1"/>
     <w:lsdException w:name="Outline List 1" w:semiHidden="1" w:unhideWhenUsed="1"/>
@@ -8214,11 +8054,8 @@
     <w:lsdException w:name="Table Contemporary" w:semiHidden="1" w:unhideWhenUsed="1"/>
     <w:lsdException w:name="Table Elegant" w:semiHidden="1" w:unhideWhenUsed="1"/>
     <w:lsdException w:name="Table Professional" w:semiHidden="1" w:unhideWhenUsed="1"/>
-    <w:lsdException w:name="Table Subtle 1" w:semiHidden="1" w:unhideWhenUsed="1"/>
     <w:lsdException w:name="Table Subtle 2" w:semiHidden="1" w:unhideWhenUsed="1"/>
     <w:lsdException w:name="Table Web 1" w:semiHidden="1" w:unhideWhenUsed="1"/>
-    <w:lsdException w:name="Table Web 2" w:semiHidden="1" w:unhideWhenUsed="1"/>
-    <w:lsdException w:name="Table Web 3" w:semiHidden="1" w:unhideWhenUsed="1"/>
     <w:lsdException w:name="Balloon Text" w:semiHidden="1" w:unhideWhenUsed="1"/>
     <w:lsdException w:name="Table Grid" w:uiPriority="39"/>
     <w:lsdException w:name="Table Theme" w:semiHidden="1" w:unhideWhenUsed="1"/>
@@ -8437,6 +8274,11 @@
     <w:lsdException w:name="List Table 5 Dark Accent 6" w:uiPriority="50"/>
     <w:lsdException w:name="List Table 6 Colorful Accent 6" w:uiPriority="51"/>
     <w:lsdException w:name="List Table 7 Colorful Accent 6" w:uiPriority="52"/>
+    <w:lsdException w:name="Mention" w:semiHidden="1" w:unhideWhenUsed="1"/>
+    <w:lsdException w:name="Smart Hyperlink" w:semiHidden="1" w:unhideWhenUsed="1"/>
+    <w:lsdException w:name="Hashtag" w:semiHidden="1" w:unhideWhenUsed="1"/>
+    <w:lsdException w:name="Unresolved Mention" w:semiHidden="1" w:unhideWhenUsed="1"/>
+    <w:lsdException w:name="Smart Link" w:semiHidden="1" w:unhideWhenUsed="1"/>
   </w:latentStyles>
   <w:style w:type="paragraph" w:default="1" w:styleId="Normal">
     <w:name w:val="Normal"/>
@@ -8940,8 +8782,8 @@
       <w:lang w:val="en-US"/>
     </w:rPr>
   </w:style>
-  <w:style w:type="character" w:customStyle="1" w:styleId="UnresolvedMention">
-    <w:name w:val="Unresolved Mention"/>
+  <w:style w:type="character" w:customStyle="1" w:styleId="UnresolvedMention1">
+    <w:name w:val="Unresolved Mention1"/>
     <w:basedOn w:val="DefaultParagraphFont"/>
     <w:uiPriority w:val="99"/>
     <w:semiHidden/>
@@ -9281,7 +9123,7 @@
 </file>
 
 <file path=customXml/itemProps1.xml><?xml version="1.0" encoding="utf-8"?>
-<ds:datastoreItem xmlns:ds="http://schemas.openxmlformats.org/officeDocument/2006/customXml" ds:itemID="{B58F982B-5DED-437F-9CF7-2518D23F4D0A}">
+<ds:datastoreItem xmlns:ds="http://schemas.openxmlformats.org/officeDocument/2006/customXml" ds:itemID="{16AC2BC0-CFE4-48A0-8FD9-BD401FFD09BE}">
   <ds:schemaRefs>
     <ds:schemaRef ds:uri="http://schemas.openxmlformats.org/officeDocument/2006/bibliography"/>
   </ds:schemaRefs>

</xml_diff>